<commit_message>
Fixed link in last position
</commit_message>
<xml_diff>
--- a/Jobs in CPIC.docx
+++ b/Jobs in CPIC.docx
@@ -565,7 +565,21 @@
                                 <w:rPr>
                                   <w:rFonts w:ascii="Arial Narrow" w:hAnsi="Arial Narrow" w:cs="Times New Roman"/>
                                 </w:rPr>
-                                <w:t>Come to MITRE, where we have been making a difference for over 70 years. Leverage your passion and expertise to make the world a safer place through MITRE’s unique position working with our many federally funded R&amp;D centers and public-private partnerships. Use your technical expertise, objective insights, and creative thinking to tackle some of the nation’s and the world’s most complex issues for the public good.</w:t>
+                                <w:t xml:space="preserve">Come to MITRE, where we have been making a difference for over 70 years. Leverage your passion and expertise to make the world a safer place through MITRE’s unique position working with our many federally funded R&amp;D centers and public-private partnerships. Use your technical expertise, objective insights, and creative thinking to tackle some of the </w:t>
+                              </w:r>
+                              <w:proofErr w:type="gramStart"/>
+                              <w:r>
+                                <w:rPr>
+                                  <w:rFonts w:ascii="Arial Narrow" w:hAnsi="Arial Narrow" w:cs="Times New Roman"/>
+                                </w:rPr>
+                                <w:t>nation’s</w:t>
+                              </w:r>
+                              <w:proofErr w:type="gramEnd"/>
+                              <w:r>
+                                <w:rPr>
+                                  <w:rFonts w:ascii="Arial Narrow" w:hAnsi="Arial Narrow" w:cs="Times New Roman"/>
+                                </w:rPr>
+                                <w:t xml:space="preserve"> and the world’s most complex issues for the public good.</w:t>
                               </w:r>
                             </w:p>
                             <w:p>
@@ -2048,7 +2062,6 @@
         <w:rPr>
           <w:noProof/>
         </w:rPr>
-        <w:lastRenderedPageBreak/>
         <w:drawing>
           <wp:anchor distT="0" distB="0" distL="114300" distR="114300" simplePos="0" relativeHeight="251670528" behindDoc="0" locked="0" layoutInCell="1" allowOverlap="1" wp14:anchorId="1E769819" wp14:editId="33F60C20">
             <wp:simplePos x="0" y="0"/>
@@ -3761,30 +3774,15 @@
                 <w:u w:val="none"/>
               </w:rPr>
             </w:pPr>
-            <w:r>
-              <w:rPr>
-                <w:rStyle w:val="Hyperlink"/>
-                <w:rFonts w:ascii="Arial Narrow" w:hAnsi="Arial Narrow" w:cs="Times New Roman"/>
-                <w:u w:val="none"/>
-              </w:rPr>
-              <w:t>https://careers.mitre.org/us/en/job/</w:t>
-            </w:r>
-            <w:r>
-              <w:rPr>
-                <w:rStyle w:val="Hyperlink"/>
-                <w:rFonts w:ascii="Arial Narrow" w:hAnsi="Arial Narrow" w:cs="Times New Roman"/>
-                <w:u w:val="none"/>
-              </w:rPr>
-              <w:t>R</w:t>
-            </w:r>
-            <w:r>
-              <w:rPr>
-                <w:rStyle w:val="Hyperlink"/>
-                <w:rFonts w:ascii="Arial Narrow" w:hAnsi="Arial Narrow" w:cs="Times New Roman"/>
-                <w:u w:val="none"/>
-              </w:rPr>
-              <w:t>106574/</w:t>
-            </w:r>
+            <w:hyperlink r:id="rId18" w:history="1">
+              <w:r>
+                <w:rPr>
+                  <w:rStyle w:val="Hyperlink"/>
+                  <w:rFonts w:ascii="Arial Narrow" w:hAnsi="Arial Narrow" w:cs="Times New Roman"/>
+                </w:rPr>
+                <w:t>https://careers.mitre.org/us/en/job/R106574/</w:t>
+              </w:r>
+            </w:hyperlink>
           </w:p>
         </w:tc>
       </w:tr>
@@ -3837,7 +3835,7 @@
               <w:pStyle w:val="xmsonormal"/>
               <w:spacing w:line="240" w:lineRule="exact"/>
             </w:pPr>
-            <w:hyperlink r:id="rId18" w:history="1">
+            <w:hyperlink r:id="rId19" w:history="1">
               <w:r>
                 <w:rPr>
                   <w:rStyle w:val="Hyperlink"/>
@@ -4409,7 +4407,7 @@
                                 <w:u w:val="single"/>
                               </w:rPr>
                             </w:pPr>
-                            <w:hyperlink r:id="rId19" w:history="1">
+                            <w:hyperlink r:id="rId20" w:history="1">
                               <w:r>
                                 <w:rPr>
                                   <w:rStyle w:val="Hyperlink"/>
@@ -4460,7 +4458,7 @@
                           <w:u w:val="single"/>
                         </w:rPr>
                       </w:pPr>
-                      <w:hyperlink r:id="rId20" w:history="1">
+                      <w:hyperlink r:id="rId21" w:history="1">
                         <w:r>
                           <w:rPr>
                             <w:rStyle w:val="Hyperlink"/>
@@ -4509,7 +4507,7 @@
                     <pic:cNvPicPr/>
                   </pic:nvPicPr>
                   <pic:blipFill rotWithShape="1">
-                    <a:blip r:embed="rId21" cstate="print">
+                    <a:blip r:embed="rId22" cstate="print">
                       <a:extLst>
                         <a:ext uri="{28A0092B-C50C-407E-A947-70E740481C1C}">
                           <a14:useLocalDpi xmlns:a14="http://schemas.microsoft.com/office/drawing/2010/main" val="0"/>
@@ -4731,7 +4729,7 @@
                     <pic:cNvPicPr/>
                   </pic:nvPicPr>
                   <pic:blipFill>
-                    <a:blip r:embed="rId22" cstate="print">
+                    <a:blip r:embed="rId23" cstate="print">
                       <a:extLst>
                         <a:ext uri="{28A0092B-C50C-407E-A947-70E740481C1C}">
                           <a14:useLocalDpi xmlns:a14="http://schemas.microsoft.com/office/drawing/2010/main" val="0"/>
@@ -4954,10 +4952,10 @@
       </w:rPr>
     </w:lvl>
   </w:abstractNum>
-  <w:num w:numId="1">
+  <w:num w:numId="1" w16cid:durableId="827095569">
     <w:abstractNumId w:val="1"/>
   </w:num>
-  <w:num w:numId="2">
+  <w:num w:numId="2" w16cid:durableId="46339771">
     <w:abstractNumId w:val="0"/>
   </w:num>
 </w:numbering>

</xml_diff>

<commit_message>
Closed Position and removed from document
</commit_message>
<xml_diff>
--- a/Jobs in CPIC.docx
+++ b/Jobs in CPIC.docx
@@ -565,21 +565,7 @@
                                 <w:rPr>
                                   <w:rFonts w:ascii="Arial Narrow" w:hAnsi="Arial Narrow" w:cs="Times New Roman"/>
                                 </w:rPr>
-                                <w:t xml:space="preserve">Come to MITRE, where we have been making a difference for over 70 years. Leverage your passion and expertise to make the world a safer place through MITRE’s unique position working with our many federally funded R&amp;D centers and public-private partnerships. Use your technical expertise, objective insights, and creative thinking to tackle some of the </w:t>
-                              </w:r>
-                              <w:proofErr w:type="gramStart"/>
-                              <w:r>
-                                <w:rPr>
-                                  <w:rFonts w:ascii="Arial Narrow" w:hAnsi="Arial Narrow" w:cs="Times New Roman"/>
-                                </w:rPr>
-                                <w:t>nation’s</w:t>
-                              </w:r>
-                              <w:proofErr w:type="gramEnd"/>
-                              <w:r>
-                                <w:rPr>
-                                  <w:rFonts w:ascii="Arial Narrow" w:hAnsi="Arial Narrow" w:cs="Times New Roman"/>
-                                </w:rPr>
-                                <w:t xml:space="preserve"> and the world’s most complex issues for the public good.</w:t>
+                                <w:t>Come to MITRE, where we have been making a difference for over 70 years. Leverage your passion and expertise to make the world a safer place through MITRE’s unique position working with our many federally funded R&amp;D centers and public-private partnerships. Use your technical expertise, objective insights, and creative thinking to tackle some of the nation’s and the world’s most complex issues for the public good.</w:t>
                               </w:r>
                             </w:p>
                             <w:p>
@@ -3786,84 +3772,6 @@
           </w:p>
         </w:tc>
       </w:tr>
-      <w:tr>
-        <w:trPr>
-          <w:trHeight w:val="288"/>
-        </w:trPr>
-        <w:tc>
-          <w:tcPr>
-            <w:tcW w:w="5495" w:type="dxa"/>
-            <w:tcBorders>
-              <w:top w:val="single" w:sz="8" w:space="0" w:color="FFFFFF" w:themeColor="background1"/>
-              <w:left w:val="single" w:sz="8" w:space="0" w:color="FFFFFF" w:themeColor="background1"/>
-              <w:bottom w:val="single" w:sz="8" w:space="0" w:color="FFFFFF" w:themeColor="background1"/>
-              <w:right w:val="single" w:sz="8" w:space="0" w:color="FFFFFF" w:themeColor="background1"/>
-            </w:tcBorders>
-            <w:shd w:val="clear" w:color="auto" w:fill="D9E2F3" w:themeFill="accent1" w:themeFillTint="33"/>
-          </w:tcPr>
-          <w:p>
-            <w:pPr>
-              <w:pStyle w:val="xmsonormal"/>
-              <w:spacing w:line="240" w:lineRule="exact"/>
-              <w:rPr>
-                <w:rFonts w:ascii="Arial Narrow" w:hAnsi="Arial Narrow" w:cs="Times New Roman"/>
-                <w:spacing w:val="4"/>
-              </w:rPr>
-            </w:pPr>
-            <w:r>
-              <w:rPr>
-                <w:rFonts w:ascii="Arial Narrow" w:hAnsi="Arial Narrow" w:cs="Times New Roman"/>
-                <w:spacing w:val="4"/>
-              </w:rPr>
-              <w:t>Cyber Programs and Operations Manager</w:t>
-            </w:r>
-          </w:p>
-        </w:tc>
-        <w:tc>
-          <w:tcPr>
-            <w:tcW w:w="4585" w:type="dxa"/>
-            <w:tcBorders>
-              <w:top w:val="single" w:sz="8" w:space="0" w:color="FFFFFF" w:themeColor="background1"/>
-              <w:left w:val="single" w:sz="8" w:space="0" w:color="FFFFFF" w:themeColor="background1"/>
-              <w:bottom w:val="single" w:sz="8" w:space="0" w:color="FFFFFF" w:themeColor="background1"/>
-              <w:right w:val="single" w:sz="8" w:space="0" w:color="FFFFFF" w:themeColor="background1"/>
-            </w:tcBorders>
-            <w:shd w:val="clear" w:color="auto" w:fill="D9E2F3" w:themeFill="accent1" w:themeFillTint="33"/>
-          </w:tcPr>
-          <w:p>
-            <w:pPr>
-              <w:pStyle w:val="xmsonormal"/>
-              <w:spacing w:line="240" w:lineRule="exact"/>
-            </w:pPr>
-            <w:hyperlink r:id="rId19" w:history="1">
-              <w:r>
-                <w:rPr>
-                  <w:rStyle w:val="Hyperlink"/>
-                  <w:rFonts w:ascii="Arial Narrow" w:hAnsi="Arial Narrow" w:cs="Times New Roman"/>
-                  <w:u w:val="none"/>
-                </w:rPr>
-                <w:t>https://careers.mitre.org/us/en/job/R</w:t>
-              </w:r>
-              <w:r>
-                <w:rPr>
-                  <w:rStyle w:val="Hyperlink"/>
-                  <w:rFonts w:ascii="Arial Narrow" w:hAnsi="Arial Narrow" w:cs="Times New Roman"/>
-                  <w:u w:val="none"/>
-                </w:rPr>
-                <w:t>106820</w:t>
-              </w:r>
-              <w:r>
-                <w:rPr>
-                  <w:rStyle w:val="Hyperlink"/>
-                  <w:rFonts w:ascii="Arial Narrow" w:hAnsi="Arial Narrow" w:cs="Times New Roman"/>
-                  <w:u w:val="none"/>
-                </w:rPr>
-                <w:t>/</w:t>
-              </w:r>
-            </w:hyperlink>
-          </w:p>
-        </w:tc>
-      </w:tr>
     </w:tbl>
     <w:p>
       <w:pPr>
@@ -4407,7 +4315,7 @@
                                 <w:u w:val="single"/>
                               </w:rPr>
                             </w:pPr>
-                            <w:hyperlink r:id="rId20" w:history="1">
+                            <w:hyperlink r:id="rId19" w:history="1">
                               <w:r>
                                 <w:rPr>
                                   <w:rStyle w:val="Hyperlink"/>
@@ -5520,6 +5428,18 @@
       <w:bCs/>
     </w:rPr>
   </w:style>
+  <w:style w:type="character" w:styleId="FollowedHyperlink">
+    <w:name w:val="FollowedHyperlink"/>
+    <w:basedOn w:val="DefaultParagraphFont"/>
+    <w:uiPriority w:val="99"/>
+    <w:semiHidden/>
+    <w:unhideWhenUsed/>
+    <w:rsid w:val="00A268EA"/>
+    <w:rPr>
+      <w:color w:val="954F72" w:themeColor="followedHyperlink"/>
+      <w:u w:val="single"/>
+    </w:rPr>
+  </w:style>
 </w:styles>
 </file>
 

</xml_diff>